<commit_message>
PMS lab 4, english, internet lab 4, system lab(doesn't work)
</commit_message>
<xml_diff>
--- a/Subjects/English/English 4.docx
+++ b/Subjects/English/English 4.docx
@@ -53,7 +53,7 @@
           <w:sz w:val="28"/>
           <w:szCs w:val="28"/>
         </w:rPr>
-        <w:t xml:space="preserve">Over the last 2 </w:t>
+        <w:t xml:space="preserve">I wish to draw your attention to a </w:t>
       </w:r>
       <w:proofErr w:type="gramStart"/>
       <w:r>
@@ -62,7 +62,7 @@
           <w:sz w:val="28"/>
           <w:szCs w:val="28"/>
         </w:rPr>
-        <w:t>years</w:t>
+        <w:t>problem which</w:t>
       </w:r>
       <w:proofErr w:type="gramEnd"/>
       <w:r>
@@ -71,55 +71,33 @@
           <w:sz w:val="28"/>
           <w:szCs w:val="28"/>
         </w:rPr>
-        <w:t xml:space="preserve"> I have purchased several qual</w:t>
-      </w:r>
-      <w:r>
-        <w:rPr>
-          <w:rFonts w:ascii="Times New Roman" w:hAnsi="Times New Roman" w:cs="Times New Roman"/>
-          <w:sz w:val="28"/>
-          <w:szCs w:val="28"/>
-        </w:rPr>
-        <w:t>ity books through your website</w:t>
-      </w:r>
-      <w:r>
-        <w:rPr>
-          <w:rFonts w:ascii="Times New Roman" w:hAnsi="Times New Roman" w:cs="Times New Roman"/>
-          <w:sz w:val="28"/>
-          <w:szCs w:val="28"/>
-        </w:rPr>
-        <w:t xml:space="preserve">, and have been very pleased with the quality and service I have received. On </w:t>
-      </w:r>
-      <w:r>
-        <w:rPr>
-          <w:rFonts w:ascii="Times New Roman" w:hAnsi="Times New Roman" w:cs="Times New Roman"/>
-          <w:sz w:val="28"/>
-          <w:szCs w:val="28"/>
-        </w:rPr>
-        <w:t>September 14</w:t>
-      </w:r>
-      <w:r>
-        <w:rPr>
-          <w:rFonts w:ascii="Times New Roman" w:hAnsi="Times New Roman" w:cs="Times New Roman"/>
-          <w:sz w:val="28"/>
-          <w:szCs w:val="28"/>
-        </w:rPr>
-        <w:t>, 20</w:t>
-      </w:r>
-      <w:r>
-        <w:rPr>
-          <w:rFonts w:ascii="Times New Roman" w:hAnsi="Times New Roman" w:cs="Times New Roman"/>
-          <w:sz w:val="28"/>
-          <w:szCs w:val="28"/>
-        </w:rPr>
-        <w:t>18</w:t>
-      </w:r>
-      <w:r>
-        <w:rPr>
-          <w:rFonts w:ascii="Times New Roman" w:hAnsi="Times New Roman" w:cs="Times New Roman"/>
-          <w:sz w:val="28"/>
-          <w:szCs w:val="28"/>
-        </w:rPr>
-        <w:t xml:space="preserve">, I used your website to order a first edition copy of Service for Two by Madeleine </w:t>
+        <w:t xml:space="preserve"> a</w:t>
+      </w:r>
+      <w:bookmarkStart w:id="0" w:name="_GoBack"/>
+      <w:bookmarkEnd w:id="0"/>
+      <w:r>
+        <w:rPr>
+          <w:rFonts w:ascii="Times New Roman" w:hAnsi="Times New Roman" w:cs="Times New Roman"/>
+          <w:sz w:val="28"/>
+          <w:szCs w:val="28"/>
+        </w:rPr>
+        <w:t>rose due to book ‘Service for Two</w:t>
+      </w:r>
+      <w:r>
+        <w:rPr>
+          <w:rFonts w:ascii="Times New Roman" w:hAnsi="Times New Roman" w:cs="Times New Roman"/>
+          <w:sz w:val="28"/>
+          <w:szCs w:val="28"/>
+        </w:rPr>
+        <w:t>’</w:t>
+      </w:r>
+      <w:r>
+        <w:rPr>
+          <w:rFonts w:ascii="Times New Roman" w:hAnsi="Times New Roman" w:cs="Times New Roman"/>
+          <w:sz w:val="28"/>
+          <w:szCs w:val="28"/>
+        </w:rPr>
+        <w:t xml:space="preserve"> by Madeleine </w:t>
       </w:r>
       <w:proofErr w:type="spellStart"/>
       <w:r>
@@ -137,23 +115,31 @@
           <w:sz w:val="28"/>
           <w:szCs w:val="28"/>
         </w:rPr>
-        <w:t>, published in 1964 by Carlton Publishers. My online confirmation number for the order is F</w:t>
-      </w:r>
-      <w:r>
-        <w:rPr>
-          <w:rFonts w:ascii="Times New Roman" w:hAnsi="Times New Roman" w:cs="Times New Roman"/>
-          <w:sz w:val="28"/>
-          <w:szCs w:val="28"/>
-        </w:rPr>
-        <w:t>123U456789</w:t>
-      </w:r>
-      <w:r>
-        <w:rPr>
-          <w:rFonts w:ascii="Times New Roman" w:hAnsi="Times New Roman" w:cs="Times New Roman"/>
-          <w:sz w:val="28"/>
-          <w:szCs w:val="28"/>
-        </w:rPr>
-        <w:t xml:space="preserve">. </w:t>
+        <w:t xml:space="preserve"> I ordered on your online shop on 2</w:t>
+      </w:r>
+      <w:r>
+        <w:rPr>
+          <w:rFonts w:ascii="Times New Roman" w:hAnsi="Times New Roman" w:cs="Times New Roman"/>
+          <w:sz w:val="28"/>
+          <w:szCs w:val="28"/>
+        </w:rPr>
+        <w:t>8</w:t>
+      </w:r>
+      <w:r>
+        <w:rPr>
+          <w:rFonts w:ascii="Times New Roman" w:hAnsi="Times New Roman" w:cs="Times New Roman"/>
+          <w:sz w:val="28"/>
+          <w:szCs w:val="28"/>
+        </w:rPr>
+        <w:t>th September.</w:t>
+      </w:r>
+      <w:r>
+        <w:rPr>
+          <w:rFonts w:ascii="Times New Roman" w:hAnsi="Times New Roman" w:cs="Times New Roman"/>
+          <w:sz w:val="28"/>
+          <w:szCs w:val="28"/>
+        </w:rPr>
+        <w:t xml:space="preserve"> </w:t>
       </w:r>
     </w:p>
     <w:p>
@@ -172,15 +158,7 @@
           <w:sz w:val="28"/>
           <w:szCs w:val="28"/>
         </w:rPr>
-        <w:t xml:space="preserve">On </w:t>
-      </w:r>
-      <w:r>
-        <w:rPr>
-          <w:rFonts w:ascii="Times New Roman" w:hAnsi="Times New Roman" w:cs="Times New Roman"/>
-          <w:sz w:val="28"/>
-          <w:szCs w:val="28"/>
-        </w:rPr>
-        <w:t xml:space="preserve">September </w:t>
+        <w:t xml:space="preserve">On September </w:t>
       </w:r>
       <w:r>
         <w:rPr>
@@ -324,8 +302,6 @@
         </w:rPr>
         <w:t>Roman Bessmertnyi</w:t>
       </w:r>
-      <w:bookmarkStart w:id="0" w:name="_GoBack"/>
-      <w:bookmarkEnd w:id="0"/>
     </w:p>
     <w:sectPr>
       <w:pgSz w:w="12240" w:h="15840"/>
@@ -1487,7 +1463,7 @@
 </file>
 
 <file path=customXml/itemProps1.xml><?xml version="1.0" encoding="utf-8"?>
-<ds:datastoreItem xmlns:ds="http://schemas.openxmlformats.org/officeDocument/2006/customXml" ds:itemID="{B0D4311C-7AC7-4925-A96D-D318C49FF304}">
+<ds:datastoreItem xmlns:ds="http://schemas.openxmlformats.org/officeDocument/2006/customXml" ds:itemID="{F8BF839C-9443-436B-8B3E-D904187A0D8C}">
   <ds:schemaRefs>
     <ds:schemaRef ds:uri="http://schemas.openxmlformats.org/officeDocument/2006/bibliography"/>
   </ds:schemaRefs>

</xml_diff>